<commit_message>
a test update commit
</commit_message>
<xml_diff>
--- a/01Hadoop_Summary.docx
+++ b/01Hadoop_Summary.docx
@@ -2832,11 +2832,6 @@
       </w:r>
     </w:p>
     <w:p>
-      <w:pPr>
-        <w:rPr>
-          <w:rFonts w:hint="eastAsia"/>
-        </w:rPr>
-      </w:pPr>
       <w:r>
         <w:rPr>
           <w:rFonts w:hint="eastAsia"/>
@@ -2958,19 +2953,8 @@
         <w:t>)</w:t>
       </w:r>
     </w:p>
-    <w:p>
-      <w:pPr>
-        <w:rPr>
-          <w:rFonts w:hint="eastAsia"/>
-        </w:rPr>
-      </w:pPr>
-    </w:p>
-    <w:p>
-      <w:pPr>
-        <w:rPr>
-          <w:rFonts w:hint="eastAsia"/>
-        </w:rPr>
-      </w:pPr>
+    <w:p/>
+    <w:p>
       <w:r>
         <w:t>H</w:t>
       </w:r>
@@ -2994,9 +2978,6 @@
           <w:numId w:val="21"/>
         </w:numPr>
         <w:ind w:firstLine="420"/>
-        <w:rPr>
-          <w:rFonts w:hint="eastAsia"/>
-        </w:rPr>
       </w:pPr>
       <w:r>
         <w:rPr>
@@ -3048,9 +3029,6 @@
           <w:numId w:val="21"/>
         </w:numPr>
         <w:ind w:firstLine="420"/>
-        <w:rPr>
-          <w:rFonts w:hint="eastAsia"/>
-        </w:rPr>
       </w:pPr>
       <w:r>
         <w:rPr>
@@ -3081,15 +3059,7 @@
         <w:rPr>
           <w:rFonts w:hint="eastAsia"/>
         </w:rPr>
-        <w:t>这些服务器群总</w:t>
-      </w:r>
-      <w:bookmarkStart w:id="0" w:name="_GoBack"/>
-      <w:bookmarkEnd w:id="0"/>
-      <w:r>
-        <w:rPr>
-          <w:rFonts w:hint="eastAsia"/>
-        </w:rPr>
-        <w:t>计可达千个字节。</w:t>
+        <w:t>这些服务器群总计可达千个字节。</w:t>
       </w:r>
     </w:p>
     <w:p>
@@ -3099,9 +3069,6 @@
           <w:numId w:val="21"/>
         </w:numPr>
         <w:ind w:firstLine="420"/>
-        <w:rPr>
-          <w:rFonts w:hint="eastAsia"/>
-        </w:rPr>
       </w:pPr>
       <w:r>
         <w:rPr>
@@ -3167,9 +3134,6 @@
           <w:numId w:val="21"/>
         </w:numPr>
         <w:ind w:firstLine="420"/>
-        <w:rPr>
-          <w:rFonts w:hint="eastAsia"/>
-        </w:rPr>
       </w:pPr>
       <w:r>
         <w:rPr>
@@ -10614,21 +10578,11 @@
             </w:r>
           </w:p>
           <w:p>
-            <w:pPr>
-              <w:rPr>
-                <w:rFonts w:hint="eastAsia"/>
-              </w:rPr>
-            </w:pPr>
             <w:r>
               <w:t xml:space="preserve">        &lt;value&gt;1440&lt;/value&gt;</w:t>
             </w:r>
           </w:p>
           <w:p>
-            <w:pPr>
-              <w:rPr>
-                <w:rFonts w:hint="eastAsia"/>
-              </w:rPr>
-            </w:pPr>
             <w:r>
               <w:rPr>
                 <w:rFonts w:hint="eastAsia"/>
@@ -10642,9 +10596,6 @@
           <w:p>
             <w:pPr>
               <w:ind w:firstLineChars="450" w:firstLine="945"/>
-              <w:rPr>
-                <w:rFonts w:hint="eastAsia"/>
-              </w:rPr>
             </w:pPr>
             <w:r>
               <w:t>Number of minutes between trash checkpoints.</w:t>
@@ -11566,7 +11517,33 @@
         </w:tc>
       </w:tr>
     </w:tbl>
-    <w:p/>
+    <w:p>
+      <w:pPr>
+        <w:rPr>
+          <w:rFonts w:hint="eastAsia"/>
+        </w:rPr>
+      </w:pPr>
+    </w:p>
+    <w:p>
+      <w:pPr>
+        <w:rPr>
+          <w:rFonts w:hint="eastAsia"/>
+        </w:rPr>
+      </w:pPr>
+    </w:p>
+    <w:p>
+      <w:r>
+        <w:t>S</w:t>
+      </w:r>
+      <w:r>
+        <w:rPr>
+          <w:rFonts w:hint="eastAsia"/>
+        </w:rPr>
+        <w:t>sssssssssssssssssssssss~~</w:t>
+      </w:r>
+      <w:bookmarkStart w:id="0" w:name="_GoBack"/>
+      <w:bookmarkEnd w:id="0"/>
+    </w:p>
     <w:sectPr>
       <w:pgSz w:w="11906" w:h="16838"/>
       <w:pgMar w:top="1440" w:right="1800" w:bottom="1440" w:left="1800" w:header="851" w:footer="992" w:gutter="0"/>
@@ -15351,7 +15328,7 @@
 </file>
 
 <file path=customXml/itemProps1.xml><?xml version="1.0" encoding="utf-8"?>
-<ds:datastoreItem xmlns:ds="http://schemas.openxmlformats.org/officeDocument/2006/customXml" ds:itemID="{8C009925-180C-43D9-82C7-428F42AE514F}">
+<ds:datastoreItem xmlns:ds="http://schemas.openxmlformats.org/officeDocument/2006/customXml" ds:itemID="{FA77E264-E129-4D4A-9405-34468AAA9DDB}">
   <ds:schemaRefs>
     <ds:schemaRef ds:uri="http://schemas.openxmlformats.org/officeDocument/2006/bibliography"/>
   </ds:schemaRefs>

</xml_diff>

<commit_message>
reset hadoop document And add git-guide document
</commit_message>
<xml_diff>
--- a/01Hadoop_Summary.docx
+++ b/01Hadoop_Summary.docx
@@ -11518,29 +11518,6 @@
       </w:tr>
     </w:tbl>
     <w:p>
-      <w:pPr>
-        <w:rPr>
-          <w:rFonts w:hint="eastAsia"/>
-        </w:rPr>
-      </w:pPr>
-    </w:p>
-    <w:p>
-      <w:pPr>
-        <w:rPr>
-          <w:rFonts w:hint="eastAsia"/>
-        </w:rPr>
-      </w:pPr>
-    </w:p>
-    <w:p>
-      <w:r>
-        <w:t>S</w:t>
-      </w:r>
-      <w:r>
-        <w:rPr>
-          <w:rFonts w:hint="eastAsia"/>
-        </w:rPr>
-        <w:t>sssssssssssssssssssssss~~</w:t>
-      </w:r>
       <w:bookmarkStart w:id="0" w:name="_GoBack"/>
       <w:bookmarkEnd w:id="0"/>
     </w:p>
@@ -15328,7 +15305,7 @@
 </file>
 
 <file path=customXml/itemProps1.xml><?xml version="1.0" encoding="utf-8"?>
-<ds:datastoreItem xmlns:ds="http://schemas.openxmlformats.org/officeDocument/2006/customXml" ds:itemID="{FA77E264-E129-4D4A-9405-34468AAA9DDB}">
+<ds:datastoreItem xmlns:ds="http://schemas.openxmlformats.org/officeDocument/2006/customXml" ds:itemID="{B21819F3-D748-4936-BD8B-D620111620BA}">
   <ds:schemaRefs>
     <ds:schemaRef ds:uri="http://schemas.openxmlformats.org/officeDocument/2006/bibliography"/>
   </ds:schemaRefs>

</xml_diff>